<commit_message>
last commit fr pt2
</commit_message>
<xml_diff>
--- a/Documentazione/Documentazione_GestioneProgetti.docx
+++ b/Documentazione/Documentazione_GestioneProgetti.docx
@@ -901,19 +901,17 @@
       <w:r>
         <w:br w:type="page"/>
       </w:r>
-      <w:bookmarkStart w:id="0" w:name="_GoBack"/>
-      <w:bookmarkEnd w:id="0"/>
     </w:p>
     <w:p>
       <w:pPr>
         <w:pStyle w:val="Titolo1"/>
       </w:pPr>
-      <w:bookmarkStart w:id="1" w:name="_Toc154050527"/>
+      <w:bookmarkStart w:id="0" w:name="_Toc154050527"/>
       <w:r>
         <w:lastRenderedPageBreak/>
         <w:t>Analisi dei requisiti</w:t>
       </w:r>
-      <w:bookmarkEnd w:id="1"/>
+      <w:bookmarkEnd w:id="0"/>
     </w:p>
     <w:p>
       <w:pPr>
@@ -922,11 +920,11 @@
           <w:u w:val="single"/>
         </w:rPr>
       </w:pPr>
-      <w:bookmarkStart w:id="2" w:name="_Toc154050528"/>
+      <w:bookmarkStart w:id="1" w:name="_Toc154050528"/>
       <w:r>
         <w:t>Situazione iniziale</w:t>
       </w:r>
-      <w:bookmarkEnd w:id="2"/>
+      <w:bookmarkEnd w:id="1"/>
     </w:p>
     <w:p>
       <w:r>
@@ -945,11 +943,11 @@
         <w:pStyle w:val="Titolo2"/>
         <w:spacing w:line="360" w:lineRule="auto"/>
       </w:pPr>
-      <w:bookmarkStart w:id="3" w:name="_Toc154050529"/>
+      <w:bookmarkStart w:id="2" w:name="_Toc154050529"/>
       <w:r>
         <w:t>Spiegazione elementi tabella dei requisiti:</w:t>
       </w:r>
-      <w:bookmarkEnd w:id="3"/>
+      <w:bookmarkEnd w:id="2"/>
     </w:p>
     <w:p>
       <w:pPr>
@@ -2740,11 +2738,11 @@
       <w:pPr>
         <w:pStyle w:val="Titolo1"/>
       </w:pPr>
-      <w:bookmarkStart w:id="4" w:name="_Toc154050530"/>
+      <w:bookmarkStart w:id="3" w:name="_Toc154050530"/>
       <w:r>
         <w:t>Metodologia lavoro</w:t>
       </w:r>
-      <w:bookmarkEnd w:id="4"/>
+      <w:bookmarkEnd w:id="3"/>
     </w:p>
     <w:p>
       <w:r>
@@ -2810,22 +2808,24 @@
       <w:pPr>
         <w:pStyle w:val="Titolo1"/>
       </w:pPr>
-      <w:bookmarkStart w:id="5" w:name="_Toc154050531"/>
+      <w:bookmarkStart w:id="4" w:name="_Toc154050531"/>
       <w:r>
         <w:lastRenderedPageBreak/>
         <w:t>Architettura del programma</w:t>
       </w:r>
+      <w:bookmarkEnd w:id="4"/>
+    </w:p>
+    <w:p>
+      <w:pPr>
+        <w:pStyle w:val="Titolo2"/>
+      </w:pPr>
+      <w:bookmarkStart w:id="5" w:name="_Toc154050532"/>
+      <w:proofErr w:type="spellStart"/>
+      <w:r>
+        <w:t>Er</w:t>
+      </w:r>
       <w:bookmarkEnd w:id="5"/>
-    </w:p>
-    <w:p>
-      <w:pPr>
-        <w:pStyle w:val="Titolo2"/>
-      </w:pPr>
-      <w:bookmarkStart w:id="6" w:name="_Toc154050532"/>
-      <w:r>
-        <w:t>Er</w:t>
-      </w:r>
-      <w:bookmarkEnd w:id="6"/>
+      <w:proofErr w:type="spellEnd"/>
     </w:p>
     <w:p>
       <w:pPr>
@@ -2957,12 +2957,14 @@
           <w:b/>
         </w:rPr>
       </w:pPr>
+      <w:proofErr w:type="spellStart"/>
       <w:r>
         <w:rPr>
           <w:b/>
         </w:rPr>
         <w:t>title</w:t>
       </w:r>
+      <w:proofErr w:type="spellEnd"/>
       <w:r>
         <w:t>: titolo del progetto</w:t>
       </w:r>
@@ -2993,12 +2995,14 @@
           <w:numId w:val="1"/>
         </w:numPr>
       </w:pPr>
+      <w:proofErr w:type="spellStart"/>
       <w:r>
         <w:rPr>
           <w:b/>
         </w:rPr>
         <w:t>startedAt</w:t>
       </w:r>
+      <w:proofErr w:type="spellEnd"/>
       <w:r>
         <w:t>:</w:t>
       </w:r>
@@ -3014,12 +3018,14 @@
           <w:numId w:val="1"/>
         </w:numPr>
       </w:pPr>
+      <w:proofErr w:type="spellStart"/>
       <w:r>
         <w:rPr>
           <w:b/>
         </w:rPr>
         <w:t>Contributor_id</w:t>
       </w:r>
+      <w:proofErr w:type="spellEnd"/>
       <w:r>
         <w:t>:</w:t>
       </w:r>
@@ -3094,12 +3100,14 @@
           <w:numId w:val="2"/>
         </w:numPr>
       </w:pPr>
+      <w:proofErr w:type="spellStart"/>
       <w:r>
         <w:rPr>
           <w:b/>
         </w:rPr>
         <w:t>surname</w:t>
       </w:r>
+      <w:proofErr w:type="spellEnd"/>
       <w:r>
         <w:t>:</w:t>
       </w:r>
@@ -3136,12 +3144,14 @@
           <w:numId w:val="2"/>
         </w:numPr>
       </w:pPr>
+      <w:proofErr w:type="spellStart"/>
       <w:r>
         <w:rPr>
           <w:b/>
         </w:rPr>
         <w:t>phoneNumber</w:t>
       </w:r>
+      <w:proofErr w:type="spellEnd"/>
       <w:r>
         <w:t>:</w:t>
       </w:r>
@@ -3160,6 +3170,7 @@
           <w:lang w:val="de-DE"/>
         </w:rPr>
       </w:pPr>
+      <w:proofErr w:type="spellStart"/>
       <w:r>
         <w:rPr>
           <w:b/>
@@ -3167,18 +3178,55 @@
         </w:rPr>
         <w:t>password</w:t>
       </w:r>
+      <w:proofErr w:type="spellEnd"/>
       <w:r>
         <w:rPr>
           <w:lang w:val="de-DE"/>
         </w:rPr>
-        <w:t>: password dell’utente (SHA256</w:t>
-      </w:r>
+        <w:t xml:space="preserve">: </w:t>
+      </w:r>
+      <w:proofErr w:type="spellStart"/>
       <w:r>
         <w:rPr>
           <w:lang w:val="de-DE"/>
         </w:rPr>
-        <w:t xml:space="preserve"> encryption</w:t>
-      </w:r>
+        <w:t>password</w:t>
+      </w:r>
+      <w:proofErr w:type="spellEnd"/>
+      <w:r>
+        <w:rPr>
+          <w:lang w:val="de-DE"/>
+        </w:rPr>
+        <w:t xml:space="preserve"> </w:t>
+      </w:r>
+      <w:proofErr w:type="spellStart"/>
+      <w:r>
+        <w:rPr>
+          <w:lang w:val="de-DE"/>
+        </w:rPr>
+        <w:t>dell’utente</w:t>
+      </w:r>
+      <w:proofErr w:type="spellEnd"/>
+      <w:r>
+        <w:rPr>
+          <w:lang w:val="de-DE"/>
+        </w:rPr>
+        <w:t xml:space="preserve"> (SHA256</w:t>
+      </w:r>
+      <w:r>
+        <w:rPr>
+          <w:lang w:val="de-DE"/>
+        </w:rPr>
+        <w:t xml:space="preserve"> </w:t>
+      </w:r>
+      <w:proofErr w:type="spellStart"/>
+      <w:r>
+        <w:rPr>
+          <w:lang w:val="de-DE"/>
+        </w:rPr>
+        <w:t>encryption</w:t>
+      </w:r>
+      <w:proofErr w:type="spellEnd"/>
       <w:r>
         <w:rPr>
           <w:lang w:val="de-DE"/>
@@ -3238,12 +3286,14 @@
           <w:numId w:val="3"/>
         </w:numPr>
       </w:pPr>
+      <w:proofErr w:type="spellStart"/>
       <w:r>
         <w:rPr>
           <w:b/>
         </w:rPr>
         <w:t>updatedAt</w:t>
       </w:r>
+      <w:proofErr w:type="spellEnd"/>
       <w:r>
         <w:t>:</w:t>
       </w:r>
@@ -3259,6 +3309,7 @@
           <w:numId w:val="3"/>
         </w:numPr>
       </w:pPr>
+      <w:proofErr w:type="spellStart"/>
       <w:r>
         <w:rPr>
           <w:b/>
@@ -3266,6 +3317,7 @@
         <w:lastRenderedPageBreak/>
         <w:t>Project_id</w:t>
       </w:r>
+      <w:proofErr w:type="spellEnd"/>
       <w:r>
         <w:t>:</w:t>
       </w:r>
@@ -3277,69 +3329,82 @@
       <w:pPr>
         <w:pStyle w:val="Titolo1"/>
       </w:pPr>
-      <w:bookmarkStart w:id="7" w:name="_Toc154050533"/>
+      <w:bookmarkStart w:id="6" w:name="_Toc154050533"/>
       <w:r>
         <w:t>Conclusioni</w:t>
       </w:r>
+      <w:bookmarkEnd w:id="6"/>
+    </w:p>
+    <w:p>
+      <w:r>
+        <w:t>Giunti alla fine del progetto abbiamo sviluppato un applicativo quasi completo, le mancanze sono poche e le funzioni più importanti sono tutte implementate.</w:t>
+      </w:r>
+    </w:p>
+    <w:p>
+      <w:pPr>
+        <w:pStyle w:val="Titolo2"/>
+      </w:pPr>
+      <w:bookmarkStart w:id="7" w:name="_Toc154050534"/>
+      <w:r>
+        <w:t>Mancanze conosciute</w:t>
+      </w:r>
       <w:bookmarkEnd w:id="7"/>
     </w:p>
     <w:p>
       <w:pPr>
+        <w:pStyle w:val="Titolo3"/>
+      </w:pPr>
+      <w:bookmarkStart w:id="8" w:name="_Toc154050535"/>
+      <w:r>
+        <w:t>Identificativo</w:t>
+      </w:r>
+      <w:bookmarkEnd w:id="8"/>
+    </w:p>
+    <w:p>
+      <w:r>
+        <w:t>A causa del tempo limitato e degli imprevisti riscontrati durante l’implementazione non siamo riusciti a implementare questa feature. Gli id non hanno nessun formato e sono inseriti in modo univoco senza tener conto della data.</w:t>
+      </w:r>
+    </w:p>
+    <w:p/>
+    <w:p>
+      <w:pPr>
+        <w:pStyle w:val="Titolo3"/>
+      </w:pPr>
+      <w:bookmarkStart w:id="9" w:name="_Toc154050536"/>
+      <w:r>
+        <w:t>Gestione solo dei propri progetti</w:t>
+      </w:r>
+      <w:r>
+        <w:t xml:space="preserve"> admin</w:t>
+      </w:r>
+      <w:bookmarkEnd w:id="9"/>
+    </w:p>
+    <w:p>
+      <w:r>
+        <w:t xml:space="preserve">Gli admin possono modificare ed eliminare tutti i progetti e non solo i propri, questa mancanza è data da una dimenticanza di una colonna nel </w:t>
+      </w:r>
+      <w:proofErr w:type="spellStart"/>
+      <w:r>
+        <w:t>db</w:t>
+      </w:r>
+      <w:proofErr w:type="spellEnd"/>
+      <w:r>
+        <w:t xml:space="preserve"> che indicasse chi ha creato il progetto. Dal momento che ci siamo accorti tardi di questa dimenticanza</w:t>
+      </w:r>
+      <w:r>
+        <w:t xml:space="preserve">, abbiamo implementato solo in parte questa funzione inerendo all’interno del database un campo che non viene utilizzato. </w:t>
+      </w:r>
+    </w:p>
+    <w:p/>
+    <w:p>
+      <w:pPr>
         <w:pStyle w:val="Titolo2"/>
       </w:pPr>
-      <w:bookmarkStart w:id="8" w:name="_Toc154050534"/>
-      <w:r>
-        <w:t>Mancanze conosciute</w:t>
-      </w:r>
-      <w:bookmarkEnd w:id="8"/>
-    </w:p>
-    <w:p>
-      <w:pPr>
-        <w:pStyle w:val="Titolo3"/>
-      </w:pPr>
-      <w:bookmarkStart w:id="9" w:name="_Toc154050535"/>
-      <w:r>
-        <w:t>Identificativo</w:t>
-      </w:r>
-      <w:bookmarkEnd w:id="9"/>
-    </w:p>
-    <w:p>
-      <w:r>
-        <w:t>A causa del tempo limitato e degli imprevisti riscontrati durante l’implementazione non siamo riusciti a implementare questa feature. Gli id non hanno nessun formato e sono inseriti in modo univoco senza tener conto della data.</w:t>
-      </w:r>
-    </w:p>
-    <w:p/>
-    <w:p>
-      <w:pPr>
-        <w:pStyle w:val="Titolo3"/>
-      </w:pPr>
-      <w:bookmarkStart w:id="10" w:name="_Toc154050536"/>
-      <w:r>
-        <w:t>Gestione solo dei propri progetti</w:t>
-      </w:r>
-      <w:r>
-        <w:t xml:space="preserve"> admin</w:t>
+      <w:bookmarkStart w:id="10" w:name="_Toc154050537"/>
+      <w:r>
+        <w:t>Personali</w:t>
       </w:r>
       <w:bookmarkEnd w:id="10"/>
-    </w:p>
-    <w:p>
-      <w:r>
-        <w:t>Gli admin possono modificare ed eliminare tutti i progetti e non solo i propri, questa mancanza è data da una dimenticanza di una colonna nel db che indicasse chi ha creato il progetto. Dal momento che ci siamo accorti tardi di questa dimenticanza</w:t>
-      </w:r>
-      <w:r>
-        <w:t xml:space="preserve">, abbiamo implementato solo in parte questa funzione inerendo all’interno del database un campo che non viene utilizzato. </w:t>
-      </w:r>
-    </w:p>
-    <w:p/>
-    <w:p>
-      <w:pPr>
-        <w:pStyle w:val="Titolo2"/>
-      </w:pPr>
-      <w:bookmarkStart w:id="11" w:name="_Toc154050537"/>
-      <w:r>
-        <w:t>Personali</w:t>
-      </w:r>
-      <w:bookmarkEnd w:id="11"/>
     </w:p>
     <w:p>
       <w:r>
@@ -3351,19 +3416,45 @@
       <w:r>
         <w:t>:</w:t>
       </w:r>
-    </w:p>
-    <w:p>
-      <w:r>
-        <w:t>Dal momento che lo scorso anno non sono riuscito bene a capire php grazie a questo progetto sono riuscito a mettere assieme tutt</w:t>
-      </w:r>
-      <w:r>
-        <w:t xml:space="preserve">e le competenze imparate nelle scorse lezioni riuscendo a capire molto di più come gestire dati, utenti e l’mvc. Sono riuscito a mettere in pratica in modo </w:t>
+      <w:bookmarkStart w:id="11" w:name="_GoBack"/>
+      <w:bookmarkEnd w:id="11"/>
+    </w:p>
+    <w:p>
+      <w:r>
+        <w:t xml:space="preserve">Dal momento che lo scorso anno non sono riuscito bene a capire </w:t>
+      </w:r>
+      <w:proofErr w:type="spellStart"/>
+      <w:r>
+        <w:t>php</w:t>
+      </w:r>
+      <w:proofErr w:type="spellEnd"/>
+      <w:r>
+        <w:t xml:space="preserve"> grazie a questo progetto sono riuscito a mettere assieme tutt</w:t>
+      </w:r>
+      <w:r>
+        <w:t>e le competenze imparate nelle scorse lezioni riuscendo a capire molto di più come gestire dati, utenti e l’</w:t>
+      </w:r>
+      <w:proofErr w:type="spellStart"/>
+      <w:r>
+        <w:t>mvc</w:t>
+      </w:r>
+      <w:proofErr w:type="spellEnd"/>
+      <w:r>
+        <w:t xml:space="preserve">. Sono riuscito a mettere in pratica in modo </w:t>
       </w:r>
       <w:r>
         <w:t>efficiente</w:t>
       </w:r>
       <w:r>
-        <w:t xml:space="preserve"> anche le competenze acquisite quest’anno come il PDO e le Prepared-Statement riuscendo a comprenderle in modo ottimale.</w:t>
+        <w:t xml:space="preserve"> anche le competenze acquisite quest’anno come il PDO e le </w:t>
+      </w:r>
+      <w:proofErr w:type="spellStart"/>
+      <w:r>
+        <w:t>Prepared</w:t>
+      </w:r>
+      <w:proofErr w:type="spellEnd"/>
+      <w:r>
+        <w:t>-Statement riuscendo a comprenderle in modo ottimale.</w:t>
       </w:r>
     </w:p>
     <w:p/>
@@ -3506,7 +3597,15 @@
       <w:pStyle w:val="Intestazione"/>
     </w:pPr>
     <w:r>
-      <w:t>Siro Bettini, Alessandro Mureddu</w:t>
+      <w:t xml:space="preserve">Siro </w:t>
+    </w:r>
+    <w:proofErr w:type="spellStart"/>
+    <w:r>
+      <w:t>Bettini</w:t>
+    </w:r>
+    <w:proofErr w:type="spellEnd"/>
+    <w:r>
+      <w:t>, Alessandro Mureddu</w:t>
     </w:r>
     <w:r>
       <w:tab/>
@@ -4992,7 +5091,7 @@
 </file>
 
 <file path=customXml/itemProps1.xml><?xml version="1.0" encoding="utf-8"?>
-<ds:datastoreItem xmlns:ds="http://schemas.openxmlformats.org/officeDocument/2006/customXml" ds:itemID="{192007A1-2B1A-4451-ADFC-789F8EFDEB26}">
+<ds:datastoreItem xmlns:ds="http://schemas.openxmlformats.org/officeDocument/2006/customXml" ds:itemID="{698104EF-B013-42C3-8C7C-37C606F79EF2}">
   <ds:schemaRefs>
     <ds:schemaRef ds:uri="http://schemas.openxmlformats.org/officeDocument/2006/bibliography"/>
   </ds:schemaRefs>

</xml_diff>